<commit_message>
resource_UI fix & citizen_move_UI
</commit_message>
<xml_diff>
--- a/작업일지/02_20.docx
+++ b/작업일지/02_20.docx
@@ -76,6 +76,7 @@
               </w:rPr>
               <w:t xml:space="preserve">2019180049 </w:t>
             </w:r>
+            <w:proofErr w:type="spellStart"/>
             <w:r>
               <w:rPr>
                 <w:rFonts w:hint="eastAsia"/>
@@ -84,6 +85,7 @@
               </w:rPr>
               <w:t>윤우영</w:t>
             </w:r>
+            <w:proofErr w:type="spellEnd"/>
           </w:p>
           <w:p>
             <w:pPr>
@@ -170,6 +172,7 @@
                 <w:sz w:val="22"/>
               </w:rPr>
             </w:pPr>
+            <w:proofErr w:type="spellStart"/>
             <w:r>
               <w:rPr>
                 <w:rFonts w:hint="eastAsia"/>
@@ -178,6 +181,7 @@
               </w:rPr>
               <w:t>팀명</w:t>
             </w:r>
+            <w:proofErr w:type="spellEnd"/>
           </w:p>
         </w:tc>
         <w:tc>
@@ -193,6 +197,7 @@
                 <w:szCs w:val="28"/>
               </w:rPr>
             </w:pPr>
+            <w:proofErr w:type="spellStart"/>
             <w:r>
               <w:rPr>
                 <w:sz w:val="28"/>
@@ -200,6 +205,7 @@
               </w:rPr>
               <w:t>Survil</w:t>
             </w:r>
+            <w:proofErr w:type="spellEnd"/>
           </w:p>
         </w:tc>
       </w:tr>
@@ -457,12 +463,21 @@
                 <w:b/>
               </w:rPr>
             </w:pPr>
+            <w:proofErr w:type="spellStart"/>
             <w:r>
               <w:rPr>
                 <w:rFonts w:hint="eastAsia"/>
                 <w:b/>
               </w:rPr>
-              <w:t>윤우영:</w:t>
+              <w:t>윤우영</w:t>
+            </w:r>
+            <w:proofErr w:type="spellEnd"/>
+            <w:r>
+              <w:rPr>
+                <w:rFonts w:hint="eastAsia"/>
+                <w:b/>
+              </w:rPr>
+              <w:t>:</w:t>
             </w:r>
             <w:r>
               <w:rPr>
@@ -470,12 +485,21 @@
               </w:rPr>
               <w:t xml:space="preserve"> </w:t>
             </w:r>
+            <w:proofErr w:type="spellStart"/>
             <w:r>
               <w:rPr>
                 <w:rFonts w:hint="eastAsia"/>
                 <w:b/>
               </w:rPr>
-              <w:t>언리얼 지형 생성 및 업데이트</w:t>
+              <w:t>언리얼</w:t>
+            </w:r>
+            <w:proofErr w:type="spellEnd"/>
+            <w:r>
+              <w:rPr>
+                <w:rFonts w:hint="eastAsia"/>
+                <w:b/>
+              </w:rPr>
+              <w:t xml:space="preserve"> 지형 생성 및 업데이트</w:t>
             </w:r>
           </w:p>
           <w:p>
@@ -504,6 +528,61 @@
               </w:rPr>
               <w:t xml:space="preserve"> </w:t>
             </w:r>
+            <w:r>
+              <w:rPr>
+                <w:rFonts w:hint="eastAsia"/>
+                <w:b/>
+              </w:rPr>
+              <w:t xml:space="preserve">자원 채취 </w:t>
+            </w:r>
+            <w:r>
+              <w:rPr>
+                <w:b/>
+              </w:rPr>
+              <w:t xml:space="preserve">UI </w:t>
+            </w:r>
+            <w:r>
+              <w:rPr>
+                <w:rFonts w:hint="eastAsia"/>
+                <w:b/>
+              </w:rPr>
+              <w:t>추가 및,</w:t>
+            </w:r>
+            <w:r>
+              <w:rPr>
+                <w:b/>
+              </w:rPr>
+              <w:t xml:space="preserve"> </w:t>
+            </w:r>
+            <w:proofErr w:type="spellStart"/>
+            <w:r>
+              <w:rPr>
+                <w:b/>
+              </w:rPr>
+              <w:t>BP_resource</w:t>
+            </w:r>
+            <w:proofErr w:type="spellEnd"/>
+            <w:r>
+              <w:rPr>
+                <w:b/>
+              </w:rPr>
+              <w:t xml:space="preserve"> -&gt; </w:t>
+            </w:r>
+            <w:proofErr w:type="spellStart"/>
+            <w:r>
+              <w:rPr>
+                <w:b/>
+              </w:rPr>
+              <w:t>c++</w:t>
+            </w:r>
+            <w:proofErr w:type="spellEnd"/>
+            <w:r>
+              <w:rPr>
+                <w:rFonts w:hint="eastAsia"/>
+                <w:b/>
+              </w:rPr>
+              <w:t>로 변환</w:t>
+            </w:r>
           </w:p>
           <w:p>
             <w:pPr>
@@ -559,6 +638,7 @@
           <w:sz w:val="22"/>
         </w:rPr>
       </w:pPr>
+      <w:proofErr w:type="spellStart"/>
       <w:r>
         <w:rPr>
           <w:rFonts w:hint="eastAsia"/>
@@ -567,6 +647,7 @@
         </w:rPr>
         <w:t>윤우영</w:t>
       </w:r>
+      <w:proofErr w:type="spellEnd"/>
       <w:r>
         <w:rPr>
           <w:sz w:val="22"/>
@@ -591,7 +672,21 @@
         <w:rPr>
           <w:sz w:val="22"/>
         </w:rPr>
-        <w:t xml:space="preserve"> TemperatureMap </w:t>
+        <w:t xml:space="preserve"> </w:t>
+      </w:r>
+      <w:proofErr w:type="spellStart"/>
+      <w:r>
+        <w:rPr>
+          <w:sz w:val="22"/>
+        </w:rPr>
+        <w:t>TemperatureMap</w:t>
+      </w:r>
+      <w:proofErr w:type="spellEnd"/>
+      <w:r>
+        <w:rPr>
+          <w:sz w:val="22"/>
+        </w:rPr>
+        <w:t xml:space="preserve"> </w:t>
       </w:r>
       <w:r>
         <w:rPr>
@@ -625,6 +720,7 @@
         </w:rPr>
         <w:t xml:space="preserve"> </w:t>
       </w:r>
+      <w:proofErr w:type="spellStart"/>
       <w:r>
         <w:rPr>
           <w:rFonts w:hint="eastAsia"/>
@@ -638,6 +734,7 @@
         </w:rPr>
         <w:t>roceduralMeshComponent</w:t>
       </w:r>
+      <w:proofErr w:type="spellEnd"/>
       <w:r>
         <w:rPr>
           <w:rFonts w:hint="eastAsia"/>
@@ -682,7 +779,23 @@
           <w:rFonts w:hint="eastAsia"/>
           <w:sz w:val="22"/>
         </w:rPr>
-        <w:t xml:space="preserve">매 틱마다 서버에서 받은 </w:t>
+        <w:t xml:space="preserve">매 </w:t>
+      </w:r>
+      <w:proofErr w:type="spellStart"/>
+      <w:r>
+        <w:rPr>
+          <w:rFonts w:hint="eastAsia"/>
+          <w:sz w:val="22"/>
+        </w:rPr>
+        <w:t>틱마다</w:t>
+      </w:r>
+      <w:proofErr w:type="spellEnd"/>
+      <w:r>
+        <w:rPr>
+          <w:rFonts w:hint="eastAsia"/>
+          <w:sz w:val="22"/>
+        </w:rPr>
+        <w:t xml:space="preserve"> 서버에서 받은 </w:t>
       </w:r>
       <w:r>
         <w:rPr>
@@ -791,12 +904,21 @@
           <w:sz w:val="22"/>
         </w:rPr>
       </w:pPr>
-      <w:r>
-        <w:rPr>
-          <w:rFonts w:hint="eastAsia"/>
-          <w:sz w:val="22"/>
-        </w:rPr>
-        <w:t>실행중에 뚝뚝 끊기는 부분이 있는데</w:t>
+      <w:proofErr w:type="spellStart"/>
+      <w:r>
+        <w:rPr>
+          <w:rFonts w:hint="eastAsia"/>
+          <w:sz w:val="22"/>
+        </w:rPr>
+        <w:t>실행중에</w:t>
+      </w:r>
+      <w:proofErr w:type="spellEnd"/>
+      <w:r>
+        <w:rPr>
+          <w:rFonts w:hint="eastAsia"/>
+          <w:sz w:val="22"/>
+        </w:rPr>
+        <w:t xml:space="preserve"> 뚝뚝 끊기는 부분이 있는데</w:t>
       </w:r>
       <w:r>
         <w:rPr>
@@ -843,12 +965,21 @@
         </w:rPr>
         <w:t xml:space="preserve"> </w:t>
       </w:r>
-      <w:r>
-        <w:rPr>
-          <w:rFonts w:hint="eastAsia"/>
-          <w:sz w:val="22"/>
-        </w:rPr>
-        <w:t>멀티쓰레딩은 필요</w:t>
+      <w:proofErr w:type="spellStart"/>
+      <w:r>
+        <w:rPr>
+          <w:rFonts w:hint="eastAsia"/>
+          <w:sz w:val="22"/>
+        </w:rPr>
+        <w:t>멀티쓰레딩은</w:t>
+      </w:r>
+      <w:proofErr w:type="spellEnd"/>
+      <w:r>
+        <w:rPr>
+          <w:rFonts w:hint="eastAsia"/>
+          <w:sz w:val="22"/>
+        </w:rPr>
+        <w:t xml:space="preserve"> 필요</w:t>
       </w:r>
       <w:r>
         <w:rPr>
@@ -978,6 +1109,7 @@
     <w:p>
       <w:pPr>
         <w:rPr>
+          <w:rFonts w:hint="eastAsia"/>
           <w:sz w:val="22"/>
         </w:rPr>
       </w:pPr>
@@ -995,12 +1127,21 @@
         </w:rPr>
         <w:t xml:space="preserve"> </w:t>
       </w:r>
-      <w:r>
-        <w:rPr>
-          <w:rFonts w:hint="eastAsia"/>
-          <w:sz w:val="22"/>
-        </w:rPr>
-        <w:t>맵을 클라이언트로 전송하게끔 했음.</w:t>
+      <w:proofErr w:type="spellStart"/>
+      <w:r>
+        <w:rPr>
+          <w:rFonts w:hint="eastAsia"/>
+          <w:sz w:val="22"/>
+        </w:rPr>
+        <w:t>맵을</w:t>
+      </w:r>
+      <w:proofErr w:type="spellEnd"/>
+      <w:r>
+        <w:rPr>
+          <w:rFonts w:hint="eastAsia"/>
+          <w:sz w:val="22"/>
+        </w:rPr>
+        <w:t xml:space="preserve"> 클라이언트로 전송하게끔 했음.</w:t>
       </w:r>
     </w:p>
     <w:p>
@@ -1013,35 +1154,864 @@
     <w:p>
       <w:pPr>
         <w:rPr>
-          <w:sz w:val="22"/>
-        </w:rPr>
-      </w:pPr>
+          <w:sz w:val="32"/>
+          <w:szCs w:val="32"/>
+        </w:rPr>
+      </w:pPr>
+      <w:r>
+        <w:rPr>
+          <w:rFonts w:hint="eastAsia"/>
+          <w:sz w:val="32"/>
+          <w:szCs w:val="32"/>
+        </w:rPr>
+        <w:t>김강휘</w:t>
+      </w:r>
+      <w:r>
+        <w:rPr>
+          <w:sz w:val="22"/>
+        </w:rPr>
+        <w:t>:</w:t>
+      </w:r>
     </w:p>
     <w:p>
       <w:pPr>
         <w:rPr>
-          <w:sz w:val="32"/>
-          <w:szCs w:val="32"/>
-        </w:rPr>
-      </w:pPr>
-      <w:r>
-        <w:rPr>
-          <w:rFonts w:hint="eastAsia"/>
-          <w:sz w:val="32"/>
-          <w:szCs w:val="32"/>
-        </w:rPr>
-        <w:t>김강휘</w:t>
-      </w:r>
-      <w:r>
-        <w:rPr>
-          <w:sz w:val="22"/>
-        </w:rPr>
-        <w:t>:</w:t>
+          <w:bCs/>
+          <w:sz w:val="22"/>
+        </w:rPr>
+      </w:pPr>
+      <w:r>
+        <w:rPr>
+          <w:rFonts w:hint="eastAsia"/>
+          <w:bCs/>
+          <w:sz w:val="22"/>
+        </w:rPr>
+        <w:t xml:space="preserve">내가 </w:t>
+      </w:r>
+      <w:r>
+        <w:rPr>
+          <w:bCs/>
+          <w:sz w:val="22"/>
+        </w:rPr>
+        <w:t>blueprint</w:t>
+      </w:r>
+      <w:r>
+        <w:rPr>
+          <w:rFonts w:hint="eastAsia"/>
+          <w:bCs/>
+          <w:sz w:val="22"/>
+        </w:rPr>
+        <w:t xml:space="preserve">로 작업했던 모든 작업물들을 </w:t>
+      </w:r>
+      <w:proofErr w:type="spellStart"/>
+      <w:r>
+        <w:rPr>
+          <w:bCs/>
+          <w:sz w:val="22"/>
+        </w:rPr>
+        <w:t>c++</w:t>
+      </w:r>
+      <w:proofErr w:type="spellEnd"/>
+      <w:r>
+        <w:rPr>
+          <w:bCs/>
+          <w:sz w:val="22"/>
+        </w:rPr>
+        <w:t xml:space="preserve"> </w:t>
+      </w:r>
+      <w:r>
+        <w:rPr>
+          <w:rFonts w:hint="eastAsia"/>
+          <w:bCs/>
+          <w:sz w:val="22"/>
+        </w:rPr>
+        <w:t>파일로 다시 구현해 주었다.</w:t>
       </w:r>
     </w:p>
     <w:p>
       <w:pPr>
         <w:rPr>
+          <w:bCs/>
+          <w:sz w:val="22"/>
+        </w:rPr>
+      </w:pPr>
+      <w:r>
+        <w:rPr>
+          <w:rFonts w:hint="eastAsia"/>
+          <w:bCs/>
+          <w:sz w:val="22"/>
+        </w:rPr>
+        <w:t>(코드 일부</w:t>
+      </w:r>
+      <w:r>
+        <w:rPr>
+          <w:bCs/>
+          <w:sz w:val="22"/>
+        </w:rPr>
+        <w:t>)</w:t>
+      </w:r>
+    </w:p>
+    <w:p>
+      <w:pPr>
+        <w:rPr>
+          <w:rFonts w:hint="eastAsia"/>
+          <w:bCs/>
+          <w:sz w:val="22"/>
+        </w:rPr>
+      </w:pPr>
+      <w:r>
+        <w:rPr>
+          <w:bCs/>
+          <w:noProof/>
+          <w:sz w:val="22"/>
+        </w:rPr>
+        <w:drawing>
+          <wp:inline distT="0" distB="0" distL="0" distR="0" wp14:anchorId="6D479E21" wp14:editId="398389F9">
+            <wp:extent cx="6639560" cy="3355340"/>
+            <wp:effectExtent l="0" t="0" r="8890" b="0"/>
+            <wp:docPr id="3" name="그림 3"/>
+            <wp:cNvGraphicFramePr>
+              <a:graphicFrameLocks xmlns:a="http://schemas.openxmlformats.org/drawingml/2006/main" noChangeAspect="1"/>
+            </wp:cNvGraphicFramePr>
+            <a:graphic xmlns:a="http://schemas.openxmlformats.org/drawingml/2006/main">
+              <a:graphicData uri="http://schemas.openxmlformats.org/drawingml/2006/picture">
+                <pic:pic xmlns:pic="http://schemas.openxmlformats.org/drawingml/2006/picture">
+                  <pic:nvPicPr>
+                    <pic:cNvPr id="0" name="Picture 1"/>
+                    <pic:cNvPicPr>
+                      <a:picLocks noChangeAspect="1" noChangeArrowheads="1"/>
+                    </pic:cNvPicPr>
+                  </pic:nvPicPr>
+                  <pic:blipFill>
+                    <a:blip r:embed="rId10">
+                      <a:extLst>
+                        <a:ext uri="{28A0092B-C50C-407E-A947-70E740481C1C}">
+                          <a14:useLocalDpi xmlns:a14="http://schemas.microsoft.com/office/drawing/2010/main" val="0"/>
+                        </a:ext>
+                      </a:extLst>
+                    </a:blip>
+                    <a:srcRect/>
+                    <a:stretch>
+                      <a:fillRect/>
+                    </a:stretch>
+                  </pic:blipFill>
+                  <pic:spPr bwMode="auto">
+                    <a:xfrm>
+                      <a:off x="0" y="0"/>
+                      <a:ext cx="6639560" cy="3355340"/>
+                    </a:xfrm>
+                    <a:prstGeom prst="rect">
+                      <a:avLst/>
+                    </a:prstGeom>
+                    <a:noFill/>
+                    <a:ln>
+                      <a:noFill/>
+                    </a:ln>
+                  </pic:spPr>
+                </pic:pic>
+              </a:graphicData>
+            </a:graphic>
+          </wp:inline>
+        </w:drawing>
+      </w:r>
+    </w:p>
+    <w:p>
+      <w:pPr>
+        <w:rPr>
+          <w:bCs/>
+          <w:sz w:val="22"/>
+        </w:rPr>
+      </w:pPr>
+      <w:r>
+        <w:rPr>
+          <w:rFonts w:hint="eastAsia"/>
+          <w:bCs/>
+          <w:sz w:val="22"/>
+        </w:rPr>
+        <w:lastRenderedPageBreak/>
+        <w:t>모든 작업(</w:t>
+      </w:r>
+      <w:r>
+        <w:rPr>
+          <w:bCs/>
+          <w:sz w:val="22"/>
+        </w:rPr>
+        <w:t>spawn, move, count…)</w:t>
+      </w:r>
+      <w:r>
+        <w:rPr>
+          <w:rFonts w:hint="eastAsia"/>
+          <w:bCs/>
+          <w:sz w:val="22"/>
+        </w:rPr>
+        <w:t xml:space="preserve">을 </w:t>
+      </w:r>
+      <w:proofErr w:type="spellStart"/>
+      <w:r>
+        <w:rPr>
+          <w:bCs/>
+          <w:sz w:val="22"/>
+        </w:rPr>
+        <w:t>c++</w:t>
+      </w:r>
+      <w:proofErr w:type="spellEnd"/>
+      <w:r>
+        <w:rPr>
+          <w:rFonts w:hint="eastAsia"/>
+          <w:bCs/>
+          <w:sz w:val="22"/>
+        </w:rPr>
+        <w:t>에서 해준다.</w:t>
+      </w:r>
+    </w:p>
+    <w:p>
+      <w:pPr>
+        <w:rPr>
+          <w:bCs/>
+          <w:sz w:val="22"/>
+        </w:rPr>
+      </w:pPr>
+      <w:r>
+        <w:rPr>
+          <w:rFonts w:hint="eastAsia"/>
+          <w:bCs/>
+          <w:sz w:val="22"/>
+        </w:rPr>
+        <w:t>서버와 연동이 쉬워졌으며,</w:t>
+      </w:r>
+      <w:r>
+        <w:rPr>
+          <w:bCs/>
+          <w:sz w:val="22"/>
+        </w:rPr>
+        <w:t xml:space="preserve"> </w:t>
+      </w:r>
+      <w:proofErr w:type="spellStart"/>
+      <w:r>
+        <w:rPr>
+          <w:rFonts w:hint="eastAsia"/>
+          <w:bCs/>
+          <w:sz w:val="22"/>
+        </w:rPr>
+        <w:t>p</w:t>
+      </w:r>
+      <w:r>
+        <w:rPr>
+          <w:bCs/>
+          <w:sz w:val="22"/>
+        </w:rPr>
+        <w:t>layercontroller</w:t>
+      </w:r>
+      <w:proofErr w:type="spellEnd"/>
+      <w:r>
+        <w:rPr>
+          <w:rFonts w:hint="eastAsia"/>
+          <w:bCs/>
+          <w:sz w:val="22"/>
+        </w:rPr>
+        <w:t xml:space="preserve">와의 연동도 </w:t>
+      </w:r>
+      <w:proofErr w:type="spellStart"/>
+      <w:r>
+        <w:rPr>
+          <w:rFonts w:hint="eastAsia"/>
+          <w:bCs/>
+          <w:sz w:val="22"/>
+        </w:rPr>
+        <w:t>가능해졌다</w:t>
+      </w:r>
+      <w:proofErr w:type="spellEnd"/>
+      <w:r>
+        <w:rPr>
+          <w:rFonts w:hint="eastAsia"/>
+          <w:bCs/>
+          <w:sz w:val="22"/>
+        </w:rPr>
+        <w:t>.</w:t>
+      </w:r>
+    </w:p>
+    <w:p>
+      <w:pPr>
+        <w:rPr>
+          <w:bCs/>
+          <w:sz w:val="22"/>
+        </w:rPr>
+      </w:pPr>
+    </w:p>
+    <w:p>
+      <w:pPr>
+        <w:rPr>
+          <w:rFonts w:hint="eastAsia"/>
+          <w:bCs/>
+          <w:sz w:val="22"/>
+        </w:rPr>
+      </w:pPr>
+      <w:r>
+        <w:rPr>
+          <w:rFonts w:hint="eastAsia"/>
+          <w:bCs/>
+          <w:sz w:val="22"/>
+        </w:rPr>
+        <w:t>U</w:t>
+      </w:r>
+      <w:r>
+        <w:rPr>
+          <w:bCs/>
+          <w:sz w:val="22"/>
+        </w:rPr>
+        <w:t xml:space="preserve">I </w:t>
+      </w:r>
+      <w:r>
+        <w:rPr>
+          <w:rFonts w:hint="eastAsia"/>
+          <w:bCs/>
+          <w:sz w:val="22"/>
+        </w:rPr>
+        <w:t>자원 표시</w:t>
+      </w:r>
+    </w:p>
+    <w:p>
+      <w:pPr>
+        <w:rPr>
+          <w:rFonts w:hint="eastAsia"/>
+          <w:bCs/>
+          <w:sz w:val="22"/>
+        </w:rPr>
+      </w:pPr>
+      <w:r>
+        <w:rPr>
+          <w:bCs/>
+          <w:noProof/>
+          <w:sz w:val="22"/>
+        </w:rPr>
+        <w:drawing>
+          <wp:inline distT="0" distB="0" distL="0" distR="0" wp14:anchorId="4A8EE1D6" wp14:editId="07AFA0FD">
+            <wp:extent cx="6647180" cy="4079240"/>
+            <wp:effectExtent l="0" t="0" r="1270" b="0"/>
+            <wp:docPr id="4" name="그림 4"/>
+            <wp:cNvGraphicFramePr>
+              <a:graphicFrameLocks xmlns:a="http://schemas.openxmlformats.org/drawingml/2006/main" noChangeAspect="1"/>
+            </wp:cNvGraphicFramePr>
+            <a:graphic xmlns:a="http://schemas.openxmlformats.org/drawingml/2006/main">
+              <a:graphicData uri="http://schemas.openxmlformats.org/drawingml/2006/picture">
+                <pic:pic xmlns:pic="http://schemas.openxmlformats.org/drawingml/2006/picture">
+                  <pic:nvPicPr>
+                    <pic:cNvPr id="0" name="Picture 2"/>
+                    <pic:cNvPicPr>
+                      <a:picLocks noChangeAspect="1" noChangeArrowheads="1"/>
+                    </pic:cNvPicPr>
+                  </pic:nvPicPr>
+                  <pic:blipFill>
+                    <a:blip r:embed="rId11">
+                      <a:extLst>
+                        <a:ext uri="{28A0092B-C50C-407E-A947-70E740481C1C}">
+                          <a14:useLocalDpi xmlns:a14="http://schemas.microsoft.com/office/drawing/2010/main" val="0"/>
+                        </a:ext>
+                      </a:extLst>
+                    </a:blip>
+                    <a:srcRect/>
+                    <a:stretch>
+                      <a:fillRect/>
+                    </a:stretch>
+                  </pic:blipFill>
+                  <pic:spPr bwMode="auto">
+                    <a:xfrm>
+                      <a:off x="0" y="0"/>
+                      <a:ext cx="6647180" cy="4079240"/>
+                    </a:xfrm>
+                    <a:prstGeom prst="rect">
+                      <a:avLst/>
+                    </a:prstGeom>
+                    <a:noFill/>
+                    <a:ln>
+                      <a:noFill/>
+                    </a:ln>
+                  </pic:spPr>
+                </pic:pic>
+              </a:graphicData>
+            </a:graphic>
+          </wp:inline>
+        </w:drawing>
+      </w:r>
+      <w:r>
+        <w:rPr>
+          <w:rFonts w:hint="eastAsia"/>
+          <w:bCs/>
+          <w:noProof/>
+          <w:sz w:val="22"/>
+        </w:rPr>
+        <w:drawing>
+          <wp:inline distT="0" distB="0" distL="0" distR="0" wp14:anchorId="2872AF3F" wp14:editId="7EB7D547">
+            <wp:extent cx="6639560" cy="4070985"/>
+            <wp:effectExtent l="0" t="0" r="8890" b="5715"/>
+            <wp:docPr id="5" name="그림 5"/>
+            <wp:cNvGraphicFramePr>
+              <a:graphicFrameLocks xmlns:a="http://schemas.openxmlformats.org/drawingml/2006/main" noChangeAspect="1"/>
+            </wp:cNvGraphicFramePr>
+            <a:graphic xmlns:a="http://schemas.openxmlformats.org/drawingml/2006/main">
+              <a:graphicData uri="http://schemas.openxmlformats.org/drawingml/2006/picture">
+                <pic:pic xmlns:pic="http://schemas.openxmlformats.org/drawingml/2006/picture">
+                  <pic:nvPicPr>
+                    <pic:cNvPr id="0" name="Picture 3"/>
+                    <pic:cNvPicPr>
+                      <a:picLocks noChangeAspect="1" noChangeArrowheads="1"/>
+                    </pic:cNvPicPr>
+                  </pic:nvPicPr>
+                  <pic:blipFill>
+                    <a:blip r:embed="rId12">
+                      <a:extLst>
+                        <a:ext uri="{28A0092B-C50C-407E-A947-70E740481C1C}">
+                          <a14:useLocalDpi xmlns:a14="http://schemas.microsoft.com/office/drawing/2010/main" val="0"/>
+                        </a:ext>
+                      </a:extLst>
+                    </a:blip>
+                    <a:srcRect/>
+                    <a:stretch>
+                      <a:fillRect/>
+                    </a:stretch>
+                  </pic:blipFill>
+                  <pic:spPr bwMode="auto">
+                    <a:xfrm>
+                      <a:off x="0" y="0"/>
+                      <a:ext cx="6639560" cy="4070985"/>
+                    </a:xfrm>
+                    <a:prstGeom prst="rect">
+                      <a:avLst/>
+                    </a:prstGeom>
+                    <a:noFill/>
+                    <a:ln>
+                      <a:noFill/>
+                    </a:ln>
+                  </pic:spPr>
+                </pic:pic>
+              </a:graphicData>
+            </a:graphic>
+          </wp:inline>
+        </w:drawing>
+      </w:r>
+    </w:p>
+    <w:p>
+      <w:pPr>
+        <w:rPr>
+          <w:bCs/>
+          <w:sz w:val="22"/>
+        </w:rPr>
+      </w:pPr>
+      <w:r>
+        <w:rPr>
+          <w:rFonts w:hint="eastAsia"/>
+          <w:bCs/>
+          <w:sz w:val="22"/>
+        </w:rPr>
+        <w:lastRenderedPageBreak/>
+        <w:t xml:space="preserve">설명 </w:t>
+      </w:r>
+    </w:p>
+    <w:p>
+      <w:pPr>
+        <w:rPr>
+          <w:bCs/>
+          <w:sz w:val="22"/>
+        </w:rPr>
+      </w:pPr>
+      <w:r>
+        <w:rPr>
+          <w:rFonts w:hint="eastAsia"/>
+          <w:bCs/>
+          <w:sz w:val="22"/>
+        </w:rPr>
+        <w:t>아이콘은 해당하는 자원을 클릭했을 때 나타난다.</w:t>
+      </w:r>
+    </w:p>
+    <w:p>
+      <w:pPr>
+        <w:rPr>
+          <w:bCs/>
+          <w:sz w:val="22"/>
+        </w:rPr>
+      </w:pPr>
+      <w:proofErr w:type="spellStart"/>
+      <w:r>
+        <w:rPr>
+          <w:rFonts w:hint="eastAsia"/>
+          <w:bCs/>
+          <w:sz w:val="22"/>
+        </w:rPr>
+        <w:t>A</w:t>
+      </w:r>
+      <w:r>
+        <w:rPr>
+          <w:bCs/>
+          <w:sz w:val="22"/>
+        </w:rPr>
+        <w:t>mout</w:t>
+      </w:r>
+      <w:proofErr w:type="spellEnd"/>
+      <w:r>
+        <w:rPr>
+          <w:rFonts w:hint="eastAsia"/>
+          <w:bCs/>
+          <w:sz w:val="22"/>
+        </w:rPr>
+        <w:t>는 자원의 총량을 표시해준다.</w:t>
+      </w:r>
+    </w:p>
+    <w:p>
+      <w:pPr>
+        <w:rPr>
+          <w:bCs/>
+          <w:sz w:val="22"/>
+        </w:rPr>
+      </w:pPr>
+      <w:r>
+        <w:rPr>
+          <w:rFonts w:hint="eastAsia"/>
+          <w:bCs/>
+          <w:sz w:val="22"/>
+        </w:rPr>
+        <w:t>마이너스 버튼 좌측은 일할 수 있는 c</w:t>
+      </w:r>
+      <w:r>
+        <w:rPr>
+          <w:bCs/>
+          <w:sz w:val="22"/>
+        </w:rPr>
+        <w:t>itizen</w:t>
+      </w:r>
+      <w:r>
+        <w:rPr>
+          <w:rFonts w:hint="eastAsia"/>
+          <w:bCs/>
+          <w:sz w:val="22"/>
+        </w:rPr>
+        <w:t>을 표시해준다.</w:t>
+      </w:r>
+    </w:p>
+    <w:p>
+      <w:pPr>
+        <w:rPr>
+          <w:bCs/>
+          <w:sz w:val="22"/>
+        </w:rPr>
+      </w:pPr>
+      <w:r>
+        <w:rPr>
+          <w:rFonts w:hint="eastAsia"/>
+          <w:bCs/>
+          <w:sz w:val="22"/>
+        </w:rPr>
+        <w:t xml:space="preserve">마이너스 버튼을 누르면 일하는 </w:t>
+      </w:r>
+      <w:r>
+        <w:rPr>
+          <w:bCs/>
+          <w:sz w:val="22"/>
+        </w:rPr>
+        <w:t>citizen</w:t>
+      </w:r>
+      <w:r>
+        <w:rPr>
+          <w:rFonts w:hint="eastAsia"/>
+          <w:bCs/>
+          <w:sz w:val="22"/>
+        </w:rPr>
+        <w:t>이 줄어든다.</w:t>
+      </w:r>
+    </w:p>
+    <w:p>
+      <w:pPr>
+        <w:rPr>
+          <w:rFonts w:hint="eastAsia"/>
+          <w:bCs/>
+          <w:sz w:val="22"/>
+        </w:rPr>
+      </w:pPr>
+      <w:r>
+        <w:rPr>
+          <w:bCs/>
+          <w:sz w:val="22"/>
+        </w:rPr>
+        <w:tab/>
+      </w:r>
+      <w:r>
+        <w:rPr>
+          <w:rFonts w:hint="eastAsia"/>
+          <w:bCs/>
+          <w:sz w:val="22"/>
+        </w:rPr>
+        <w:t xml:space="preserve">이 </w:t>
+      </w:r>
+      <w:r>
+        <w:rPr>
+          <w:bCs/>
+          <w:sz w:val="22"/>
+        </w:rPr>
+        <w:t>citizen</w:t>
+      </w:r>
+      <w:r>
+        <w:rPr>
+          <w:rFonts w:hint="eastAsia"/>
+          <w:bCs/>
+          <w:sz w:val="22"/>
+        </w:rPr>
+        <w:t>은 마을 중앙으로 돌아간다.</w:t>
+      </w:r>
+    </w:p>
+    <w:p>
+      <w:pPr>
+        <w:rPr>
+          <w:bCs/>
+          <w:sz w:val="22"/>
+        </w:rPr>
+      </w:pPr>
+      <w:r>
+        <w:rPr>
+          <w:rFonts w:hint="eastAsia"/>
+          <w:bCs/>
+          <w:sz w:val="22"/>
+        </w:rPr>
+        <w:t>마이너스 버튼 우측은 일하고 있는</w:t>
+      </w:r>
+      <w:r>
+        <w:rPr>
+          <w:bCs/>
+          <w:sz w:val="22"/>
+        </w:rPr>
+        <w:t xml:space="preserve"> citizen</w:t>
+      </w:r>
+      <w:r>
+        <w:rPr>
+          <w:rFonts w:hint="eastAsia"/>
+          <w:bCs/>
+          <w:sz w:val="22"/>
+        </w:rPr>
+        <w:t>의 수 이다.</w:t>
+      </w:r>
+    </w:p>
+    <w:p>
+      <w:pPr>
+        <w:rPr>
+          <w:bCs/>
+          <w:sz w:val="22"/>
+        </w:rPr>
+      </w:pPr>
+      <w:r>
+        <w:rPr>
+          <w:rFonts w:hint="eastAsia"/>
+          <w:bCs/>
+          <w:sz w:val="22"/>
+        </w:rPr>
+        <w:t xml:space="preserve">플러스 버튼을 누르면 일하는 </w:t>
+      </w:r>
+      <w:r>
+        <w:rPr>
+          <w:bCs/>
+          <w:sz w:val="22"/>
+        </w:rPr>
+        <w:t>citizen</w:t>
+      </w:r>
+      <w:r>
+        <w:rPr>
+          <w:rFonts w:hint="eastAsia"/>
+          <w:bCs/>
+          <w:sz w:val="22"/>
+        </w:rPr>
+        <w:t>이 늘어난다.</w:t>
+      </w:r>
+    </w:p>
+    <w:p>
+      <w:pPr>
+        <w:rPr>
+          <w:bCs/>
+          <w:sz w:val="22"/>
+        </w:rPr>
+      </w:pPr>
+    </w:p>
+    <w:p>
+      <w:pPr>
+        <w:rPr>
+          <w:bCs/>
+          <w:sz w:val="22"/>
+        </w:rPr>
+      </w:pPr>
+      <w:r>
+        <w:rPr>
+          <w:rFonts w:hint="eastAsia"/>
+          <w:bCs/>
+          <w:sz w:val="22"/>
+        </w:rPr>
+        <w:t xml:space="preserve">개선 </w:t>
+      </w:r>
+      <w:proofErr w:type="spellStart"/>
+      <w:r>
+        <w:rPr>
+          <w:rFonts w:hint="eastAsia"/>
+          <w:bCs/>
+          <w:sz w:val="22"/>
+        </w:rPr>
+        <w:t>해야할</w:t>
+      </w:r>
+      <w:proofErr w:type="spellEnd"/>
+      <w:r>
+        <w:rPr>
+          <w:rFonts w:hint="eastAsia"/>
+          <w:bCs/>
+          <w:sz w:val="22"/>
+        </w:rPr>
+        <w:t xml:space="preserve"> </w:t>
+      </w:r>
+      <w:proofErr w:type="gramStart"/>
+      <w:r>
+        <w:rPr>
+          <w:rFonts w:hint="eastAsia"/>
+          <w:bCs/>
+          <w:sz w:val="22"/>
+        </w:rPr>
+        <w:t xml:space="preserve">사항 </w:t>
+      </w:r>
+      <w:r>
+        <w:rPr>
+          <w:bCs/>
+          <w:sz w:val="22"/>
+        </w:rPr>
+        <w:t>:</w:t>
+      </w:r>
+      <w:proofErr w:type="gramEnd"/>
+      <w:r>
+        <w:rPr>
+          <w:bCs/>
+          <w:sz w:val="22"/>
+        </w:rPr>
+        <w:t xml:space="preserve"> </w:t>
+      </w:r>
+    </w:p>
+    <w:p>
+      <w:pPr>
+        <w:rPr>
+          <w:bCs/>
+          <w:sz w:val="22"/>
+        </w:rPr>
+      </w:pPr>
+      <w:r>
+        <w:rPr>
+          <w:rFonts w:hint="eastAsia"/>
+          <w:bCs/>
+          <w:sz w:val="22"/>
+        </w:rPr>
+        <w:t xml:space="preserve">배치해도 일하지 않는 </w:t>
+      </w:r>
+      <w:r>
+        <w:rPr>
+          <w:bCs/>
+          <w:sz w:val="22"/>
+        </w:rPr>
+        <w:t>citizen</w:t>
+      </w:r>
+      <w:r>
+        <w:rPr>
+          <w:rFonts w:hint="eastAsia"/>
+          <w:bCs/>
+          <w:sz w:val="22"/>
+        </w:rPr>
+        <w:t>이 있다.</w:t>
+      </w:r>
+    </w:p>
+    <w:p>
+      <w:pPr>
+        <w:rPr>
+          <w:bCs/>
+          <w:sz w:val="22"/>
+        </w:rPr>
+      </w:pPr>
+      <w:r>
+        <w:rPr>
+          <w:rFonts w:hint="eastAsia"/>
+          <w:bCs/>
+          <w:sz w:val="22"/>
+        </w:rPr>
+        <w:t xml:space="preserve">현재는 </w:t>
+      </w:r>
+      <w:r>
+        <w:rPr>
+          <w:bCs/>
+          <w:sz w:val="22"/>
+        </w:rPr>
+        <w:t xml:space="preserve">citizen </w:t>
+      </w:r>
+      <w:r>
+        <w:rPr>
+          <w:rFonts w:hint="eastAsia"/>
+          <w:bCs/>
+          <w:sz w:val="22"/>
+        </w:rPr>
+        <w:t>생성 순서대로 c</w:t>
+      </w:r>
+      <w:r>
+        <w:rPr>
+          <w:bCs/>
+          <w:sz w:val="22"/>
+        </w:rPr>
+        <w:t>itizen</w:t>
+      </w:r>
+      <w:r>
+        <w:rPr>
+          <w:rFonts w:hint="eastAsia"/>
+          <w:bCs/>
+          <w:sz w:val="22"/>
+        </w:rPr>
+        <w:t>을 차출하여 일하게 된다.</w:t>
+      </w:r>
+    </w:p>
+    <w:p>
+      <w:pPr>
+        <w:pStyle w:val="a4"/>
+        <w:numPr>
+          <w:ilvl w:val="0"/>
+          <w:numId w:val="2"/>
+        </w:numPr>
+        <w:ind w:leftChars="0"/>
+        <w:rPr>
+          <w:rFonts w:hint="eastAsia"/>
+          <w:bCs/>
+          <w:sz w:val="22"/>
+        </w:rPr>
+      </w:pPr>
+      <w:r>
+        <w:rPr>
+          <w:rFonts w:hint="eastAsia"/>
+          <w:bCs/>
+          <w:sz w:val="22"/>
+        </w:rPr>
+        <w:t xml:space="preserve">거리가 가장 가까운 </w:t>
+      </w:r>
+      <w:r>
+        <w:rPr>
+          <w:bCs/>
+          <w:sz w:val="22"/>
+        </w:rPr>
+        <w:t>citizen</w:t>
+      </w:r>
+      <w:r>
+        <w:rPr>
+          <w:rFonts w:hint="eastAsia"/>
+          <w:bCs/>
+          <w:sz w:val="22"/>
+        </w:rPr>
+        <w:t>을 작업장에 넣어줘야 한다.</w:t>
+      </w:r>
+    </w:p>
+    <w:p>
+      <w:pPr>
+        <w:rPr>
+          <w:bCs/>
+          <w:sz w:val="22"/>
+        </w:rPr>
+      </w:pPr>
+    </w:p>
+    <w:p>
+      <w:pPr>
+        <w:rPr>
+          <w:rFonts w:hint="eastAsia"/>
           <w:bCs/>
           <w:sz w:val="22"/>
         </w:rPr>
@@ -1340,12 +2310,21 @@
                 <w:sz w:val="22"/>
               </w:rPr>
             </w:pPr>
+            <w:proofErr w:type="spellStart"/>
             <w:r>
               <w:rPr>
                 <w:rFonts w:hint="eastAsia"/>
                 <w:sz w:val="22"/>
               </w:rPr>
-              <w:t>윤우영:</w:t>
+              <w:t>윤우영</w:t>
+            </w:r>
+            <w:proofErr w:type="spellEnd"/>
+            <w:r>
+              <w:rPr>
+                <w:rFonts w:hint="eastAsia"/>
+                <w:sz w:val="22"/>
+              </w:rPr>
+              <w:t>:</w:t>
             </w:r>
           </w:p>
           <w:p>

</xml_diff>